<commit_message>
Análisis de las clases
</commit_message>
<xml_diff>
--- a/Análisis del parcial.docx
+++ b/Análisis del parcial.docx
@@ -13,6 +13,75 @@
           <w:lang w:val="es-MX"/>
         </w:rPr>
         <w:t>Análisis del parcial</w:t>
+      </w:r>
+    </w:p>
+    <w:p>
+      <w:pPr>
+        <w:rPr>
+          <w:noProof/>
+          <w:lang w:val="es-MX"/>
+        </w:rPr>
+      </w:pPr>
+    </w:p>
+    <w:p>
+      <w:pPr>
+        <w:rPr>
+          <w:lang w:val="es-MX"/>
+        </w:rPr>
+      </w:pPr>
+      <w:r>
+        <w:rPr>
+          <w:noProof/>
+          <w:lang w:val="es-MX"/>
+        </w:rPr>
+        <w:drawing>
+          <wp:inline distT="0" distB="0" distL="0" distR="0" wp14:anchorId="63E8D4DD" wp14:editId="234ED2FA">
+            <wp:extent cx="2363788" cy="5612130"/>
+            <wp:effectExtent l="0" t="5080" r="0" b="0"/>
+            <wp:docPr id="1" name="Imagen 1"/>
+            <wp:cNvGraphicFramePr>
+              <a:graphicFrameLocks xmlns:a="http://schemas.openxmlformats.org/drawingml/2006/main" noChangeAspect="1"/>
+            </wp:cNvGraphicFramePr>
+            <a:graphic xmlns:a="http://schemas.openxmlformats.org/drawingml/2006/main">
+              <a:graphicData uri="http://schemas.openxmlformats.org/drawingml/2006/picture">
+                <pic:pic xmlns:pic="http://schemas.openxmlformats.org/drawingml/2006/picture">
+                  <pic:nvPicPr>
+                    <pic:cNvPr id="1" name="Imagen 1"/>
+                    <pic:cNvPicPr/>
+                  </pic:nvPicPr>
+                  <pic:blipFill rotWithShape="1">
+                    <a:blip r:embed="rId4">
+                      <a:extLst>
+                        <a:ext uri="{28A0092B-C50C-407E-A947-70E740481C1C}">
+                          <a14:useLocalDpi xmlns:a14="http://schemas.microsoft.com/office/drawing/2010/main" val="0"/>
+                        </a:ext>
+                      </a:extLst>
+                    </a:blip>
+                    <a:srcRect l="25116"/>
+                    <a:stretch/>
+                  </pic:blipFill>
+                  <pic:spPr bwMode="auto">
+                    <a:xfrm rot="16200000">
+                      <a:off x="0" y="0"/>
+                      <a:ext cx="2363788" cy="5612130"/>
+                    </a:xfrm>
+                    <a:prstGeom prst="rect">
+                      <a:avLst/>
+                    </a:prstGeom>
+                    <a:ln>
+                      <a:noFill/>
+                    </a:ln>
+                    <a:extLst>
+                      <a:ext uri="{53640926-AAD7-44D8-BBD7-CCE9431645EC}">
+                        <a14:shadowObscured xmlns:a14="http://schemas.microsoft.com/office/drawing/2010/main"/>
+                      </a:ext>
+                    </a:extLst>
+                  </pic:spPr>
+                </pic:pic>
+              </a:graphicData>
+            </a:graphic>
+          </wp:inline>
+        </w:drawing>
       </w:r>
     </w:p>
     <w:sectPr>

</xml_diff>

<commit_message>
Nuevas clases con atributos y métodos
</commit_message>
<xml_diff>
--- a/Análisis del parcial.docx
+++ b/Análisis del parcial.docx
@@ -76,6 +76,67 @@
                         <a14:shadowObscured xmlns:a14="http://schemas.microsoft.com/office/drawing/2010/main"/>
                       </a:ext>
                     </a:extLst>
+                  </pic:spPr>
+                </pic:pic>
+              </a:graphicData>
+            </a:graphic>
+          </wp:inline>
+        </w:drawing>
+      </w:r>
+    </w:p>
+    <w:p>
+      <w:pPr>
+        <w:rPr>
+          <w:lang w:val="es-MX"/>
+        </w:rPr>
+      </w:pPr>
+    </w:p>
+    <w:p>
+      <w:pPr>
+        <w:rPr>
+          <w:lang w:val="es-MX"/>
+        </w:rPr>
+      </w:pPr>
+      <w:r>
+        <w:rPr>
+          <w:noProof/>
+          <w:lang w:val="es-MX"/>
+        </w:rPr>
+        <w:drawing>
+          <wp:inline distT="0" distB="0" distL="0" distR="0" wp14:anchorId="0943B4B5" wp14:editId="49C9697D">
+            <wp:extent cx="5612130" cy="3156585"/>
+            <wp:effectExtent l="0" t="0" r="7620" b="5715"/>
+            <wp:docPr id="2" name="Imagen 2"/>
+            <wp:cNvGraphicFramePr>
+              <a:graphicFrameLocks xmlns:a="http://schemas.openxmlformats.org/drawingml/2006/main" noChangeAspect="1"/>
+            </wp:cNvGraphicFramePr>
+            <a:graphic xmlns:a="http://schemas.openxmlformats.org/drawingml/2006/main">
+              <a:graphicData uri="http://schemas.openxmlformats.org/drawingml/2006/picture">
+                <pic:pic xmlns:pic="http://schemas.openxmlformats.org/drawingml/2006/picture">
+                  <pic:nvPicPr>
+                    <pic:cNvPr id="2" name="Imagen 2"/>
+                    <pic:cNvPicPr/>
+                  </pic:nvPicPr>
+                  <pic:blipFill>
+                    <a:blip r:embed="rId5">
+                      <a:extLst>
+                        <a:ext uri="{28A0092B-C50C-407E-A947-70E740481C1C}">
+                          <a14:useLocalDpi xmlns:a14="http://schemas.microsoft.com/office/drawing/2010/main" val="0"/>
+                        </a:ext>
+                      </a:extLst>
+                    </a:blip>
+                    <a:stretch>
+                      <a:fillRect/>
+                    </a:stretch>
+                  </pic:blipFill>
+                  <pic:spPr>
+                    <a:xfrm>
+                      <a:off x="0" y="0"/>
+                      <a:ext cx="5612130" cy="3156585"/>
+                    </a:xfrm>
+                    <a:prstGeom prst="rect">
+                      <a:avLst/>
+                    </a:prstGeom>
                   </pic:spPr>
                 </pic:pic>
               </a:graphicData>

</xml_diff>

<commit_message>
Parte grafica del proyectil y notas a tener en cuenta
</commit_message>
<xml_diff>
--- a/Análisis del parcial.docx
+++ b/Análisis del parcial.docx
@@ -270,6 +270,83 @@
                     <a:xfrm rot="16200000">
                       <a:off x="0" y="0"/>
                       <a:ext cx="2410661" cy="4629481"/>
+                    </a:xfrm>
+                    <a:prstGeom prst="rect">
+                      <a:avLst/>
+                    </a:prstGeom>
+                    <a:ln>
+                      <a:noFill/>
+                    </a:ln>
+                    <a:extLst>
+                      <a:ext uri="{53640926-AAD7-44D8-BBD7-CCE9431645EC}">
+                        <a14:shadowObscured xmlns:a14="http://schemas.microsoft.com/office/drawing/2010/main"/>
+                      </a:ext>
+                    </a:extLst>
+                  </pic:spPr>
+                </pic:pic>
+              </a:graphicData>
+            </a:graphic>
+          </wp:inline>
+        </w:drawing>
+      </w:r>
+    </w:p>
+    <w:p>
+      <w:pPr>
+        <w:rPr>
+          <w:lang w:val="es-MX"/>
+        </w:rPr>
+      </w:pPr>
+    </w:p>
+    <w:p>
+      <w:pPr>
+        <w:rPr>
+          <w:noProof/>
+          <w:lang w:val="es-MX"/>
+        </w:rPr>
+      </w:pPr>
+    </w:p>
+    <w:p>
+      <w:pPr>
+        <w:rPr>
+          <w:lang w:val="es-MX"/>
+        </w:rPr>
+      </w:pPr>
+      <w:r>
+        <w:rPr>
+          <w:noProof/>
+          <w:lang w:val="es-MX"/>
+        </w:rPr>
+        <w:lastRenderedPageBreak/>
+        <w:drawing>
+          <wp:inline distT="0" distB="0" distL="0" distR="0" wp14:anchorId="6D9DBFA2" wp14:editId="7A43904E">
+            <wp:extent cx="4972050" cy="3156585"/>
+            <wp:effectExtent l="0" t="0" r="0" b="5715"/>
+            <wp:docPr id="5" name="Imagen 5"/>
+            <wp:cNvGraphicFramePr>
+              <a:graphicFrameLocks xmlns:a="http://schemas.openxmlformats.org/drawingml/2006/main" noChangeAspect="1"/>
+            </wp:cNvGraphicFramePr>
+            <a:graphic xmlns:a="http://schemas.openxmlformats.org/drawingml/2006/main">
+              <a:graphicData uri="http://schemas.openxmlformats.org/drawingml/2006/picture">
+                <pic:pic xmlns:pic="http://schemas.openxmlformats.org/drawingml/2006/picture">
+                  <pic:nvPicPr>
+                    <pic:cNvPr id="5" name="Imagen 5"/>
+                    <pic:cNvPicPr/>
+                  </pic:nvPicPr>
+                  <pic:blipFill rotWithShape="1">
+                    <a:blip r:embed="rId8">
+                      <a:extLst>
+                        <a:ext uri="{28A0092B-C50C-407E-A947-70E740481C1C}">
+                          <a14:useLocalDpi xmlns:a14="http://schemas.microsoft.com/office/drawing/2010/main" val="0"/>
+                        </a:ext>
+                      </a:extLst>
+                    </a:blip>
+                    <a:srcRect l="8316" r="3089"/>
+                    <a:stretch/>
+                  </pic:blipFill>
+                  <pic:spPr bwMode="auto">
+                    <a:xfrm>
+                      <a:off x="0" y="0"/>
+                      <a:ext cx="4972050" cy="3156585"/>
                     </a:xfrm>
                     <a:prstGeom prst="rect">
                       <a:avLst/>

</xml_diff>

<commit_message>
Más notas importantes y forma de interfaz provisional
</commit_message>
<xml_diff>
--- a/Análisis del parcial.docx
+++ b/Análisis del parcial.docx
@@ -359,6 +359,129 @@
                         <a14:shadowObscured xmlns:a14="http://schemas.microsoft.com/office/drawing/2010/main"/>
                       </a:ext>
                     </a:extLst>
+                  </pic:spPr>
+                </pic:pic>
+              </a:graphicData>
+            </a:graphic>
+          </wp:inline>
+        </w:drawing>
+      </w:r>
+    </w:p>
+    <w:p>
+      <w:pPr>
+        <w:rPr>
+          <w:lang w:val="es-MX"/>
+        </w:rPr>
+      </w:pPr>
+    </w:p>
+    <w:p>
+      <w:pPr>
+        <w:rPr>
+          <w:lang w:val="es-MX"/>
+        </w:rPr>
+      </w:pPr>
+      <w:r>
+        <w:rPr>
+          <w:noProof/>
+          <w:lang w:val="es-MX"/>
+        </w:rPr>
+        <w:drawing>
+          <wp:inline distT="0" distB="0" distL="0" distR="0" wp14:anchorId="66165DC5" wp14:editId="0201452C">
+            <wp:extent cx="3156585" cy="5612130"/>
+            <wp:effectExtent l="0" t="8572" r="0" b="0"/>
+            <wp:docPr id="6" name="Imagen 6"/>
+            <wp:cNvGraphicFramePr>
+              <a:graphicFrameLocks xmlns:a="http://schemas.openxmlformats.org/drawingml/2006/main" noChangeAspect="1"/>
+            </wp:cNvGraphicFramePr>
+            <a:graphic xmlns:a="http://schemas.openxmlformats.org/drawingml/2006/main">
+              <a:graphicData uri="http://schemas.openxmlformats.org/drawingml/2006/picture">
+                <pic:pic xmlns:pic="http://schemas.openxmlformats.org/drawingml/2006/picture">
+                  <pic:nvPicPr>
+                    <pic:cNvPr id="6" name="Imagen 6"/>
+                    <pic:cNvPicPr/>
+                  </pic:nvPicPr>
+                  <pic:blipFill>
+                    <a:blip r:embed="rId9">
+                      <a:extLst>
+                        <a:ext uri="{28A0092B-C50C-407E-A947-70E740481C1C}">
+                          <a14:useLocalDpi xmlns:a14="http://schemas.microsoft.com/office/drawing/2010/main" val="0"/>
+                        </a:ext>
+                      </a:extLst>
+                    </a:blip>
+                    <a:stretch>
+                      <a:fillRect/>
+                    </a:stretch>
+                  </pic:blipFill>
+                  <pic:spPr>
+                    <a:xfrm rot="16200000">
+                      <a:off x="0" y="0"/>
+                      <a:ext cx="3156585" cy="5612130"/>
+                    </a:xfrm>
+                    <a:prstGeom prst="rect">
+                      <a:avLst/>
+                    </a:prstGeom>
+                  </pic:spPr>
+                </pic:pic>
+              </a:graphicData>
+            </a:graphic>
+          </wp:inline>
+        </w:drawing>
+      </w:r>
+    </w:p>
+    <w:p>
+      <w:pPr>
+        <w:rPr>
+          <w:lang w:val="es-MX"/>
+        </w:rPr>
+      </w:pPr>
+    </w:p>
+    <w:p>
+      <w:pPr>
+        <w:rPr>
+          <w:lang w:val="es-MX"/>
+        </w:rPr>
+      </w:pPr>
+      <w:r>
+        <w:rPr>
+          <w:noProof/>
+          <w:lang w:val="es-MX"/>
+        </w:rPr>
+        <w:lastRenderedPageBreak/>
+        <w:drawing>
+          <wp:inline distT="0" distB="0" distL="0" distR="0" wp14:anchorId="14E2BE7D" wp14:editId="6A8A6AA1">
+            <wp:extent cx="3156585" cy="5612130"/>
+            <wp:effectExtent l="0" t="8572" r="0" b="0"/>
+            <wp:docPr id="7" name="Imagen 7"/>
+            <wp:cNvGraphicFramePr>
+              <a:graphicFrameLocks xmlns:a="http://schemas.openxmlformats.org/drawingml/2006/main" noChangeAspect="1"/>
+            </wp:cNvGraphicFramePr>
+            <a:graphic xmlns:a="http://schemas.openxmlformats.org/drawingml/2006/main">
+              <a:graphicData uri="http://schemas.openxmlformats.org/drawingml/2006/picture">
+                <pic:pic xmlns:pic="http://schemas.openxmlformats.org/drawingml/2006/picture">
+                  <pic:nvPicPr>
+                    <pic:cNvPr id="7" name="Imagen 7"/>
+                    <pic:cNvPicPr/>
+                  </pic:nvPicPr>
+                  <pic:blipFill>
+                    <a:blip r:embed="rId10">
+                      <a:extLst>
+                        <a:ext uri="{28A0092B-C50C-407E-A947-70E740481C1C}">
+                          <a14:useLocalDpi xmlns:a14="http://schemas.microsoft.com/office/drawing/2010/main" val="0"/>
+                        </a:ext>
+                      </a:extLst>
+                    </a:blip>
+                    <a:stretch>
+                      <a:fillRect/>
+                    </a:stretch>
+                  </pic:blipFill>
+                  <pic:spPr>
+                    <a:xfrm rot="16200000">
+                      <a:off x="0" y="0"/>
+                      <a:ext cx="3156585" cy="5612130"/>
+                    </a:xfrm>
+                    <a:prstGeom prst="rect">
+                      <a:avLst/>
+                    </a:prstGeom>
                   </pic:spPr>
                 </pic:pic>
               </a:graphicData>

</xml_diff>

<commit_message>
Más notas a tener en cuenta
</commit_message>
<xml_diff>
--- a/Análisis del parcial.docx
+++ b/Análisis del parcial.docx
@@ -438,6 +438,14 @@
     <w:p>
       <w:pPr>
         <w:rPr>
+          <w:noProof/>
+          <w:lang w:val="es-MX"/>
+        </w:rPr>
+      </w:pPr>
+    </w:p>
+    <w:p>
+      <w:pPr>
+        <w:rPr>
           <w:lang w:val="es-MX"/>
         </w:rPr>
       </w:pPr>
@@ -446,7 +454,74 @@
           <w:noProof/>
           <w:lang w:val="es-MX"/>
         </w:rPr>
-        <w:lastRenderedPageBreak/>
+        <w:drawing>
+          <wp:inline distT="0" distB="0" distL="0" distR="0" wp14:anchorId="239FF1B0" wp14:editId="43AE2974">
+            <wp:extent cx="789460" cy="5607995"/>
+            <wp:effectExtent l="0" t="8890" r="1905" b="1905"/>
+            <wp:docPr id="8" name="Imagen 8"/>
+            <wp:cNvGraphicFramePr>
+              <a:graphicFrameLocks xmlns:a="http://schemas.openxmlformats.org/drawingml/2006/main" noChangeAspect="1"/>
+            </wp:cNvGraphicFramePr>
+            <a:graphic xmlns:a="http://schemas.openxmlformats.org/drawingml/2006/main">
+              <a:graphicData uri="http://schemas.openxmlformats.org/drawingml/2006/picture">
+                <pic:pic xmlns:pic="http://schemas.openxmlformats.org/drawingml/2006/picture">
+                  <pic:nvPicPr>
+                    <pic:cNvPr id="8" name="Imagen 8"/>
+                    <pic:cNvPicPr/>
+                  </pic:nvPicPr>
+                  <pic:blipFill rotWithShape="1">
+                    <a:blip r:embed="rId10">
+                      <a:extLst>
+                        <a:ext uri="{28A0092B-C50C-407E-A947-70E740481C1C}">
+                          <a14:useLocalDpi xmlns:a14="http://schemas.microsoft.com/office/drawing/2010/main" val="0"/>
+                        </a:ext>
+                      </a:extLst>
+                    </a:blip>
+                    <a:srcRect l="31431" r="43540"/>
+                    <a:stretch/>
+                  </pic:blipFill>
+                  <pic:spPr bwMode="auto">
+                    <a:xfrm rot="16200000">
+                      <a:off x="0" y="0"/>
+                      <a:ext cx="790042" cy="5612130"/>
+                    </a:xfrm>
+                    <a:prstGeom prst="rect">
+                      <a:avLst/>
+                    </a:prstGeom>
+                    <a:ln>
+                      <a:noFill/>
+                    </a:ln>
+                    <a:extLst>
+                      <a:ext uri="{53640926-AAD7-44D8-BBD7-CCE9431645EC}">
+                        <a14:shadowObscured xmlns:a14="http://schemas.microsoft.com/office/drawing/2010/main"/>
+                      </a:ext>
+                    </a:extLst>
+                  </pic:spPr>
+                </pic:pic>
+              </a:graphicData>
+            </a:graphic>
+          </wp:inline>
+        </w:drawing>
+      </w:r>
+    </w:p>
+    <w:p>
+      <w:pPr>
+        <w:rPr>
+          <w:lang w:val="es-MX"/>
+        </w:rPr>
+      </w:pPr>
+    </w:p>
+    <w:p>
+      <w:pPr>
+        <w:rPr>
+          <w:lang w:val="es-MX"/>
+        </w:rPr>
+      </w:pPr>
+      <w:r>
+        <w:rPr>
+          <w:noProof/>
+          <w:lang w:val="es-MX"/>
+        </w:rPr>
         <w:drawing>
           <wp:inline distT="0" distB="0" distL="0" distR="0" wp14:anchorId="14E2BE7D" wp14:editId="6A8A6AA1">
             <wp:extent cx="3156585" cy="5612130"/>
@@ -463,7 +538,7 @@
                     <pic:cNvPicPr/>
                   </pic:nvPicPr>
                   <pic:blipFill>
-                    <a:blip r:embed="rId10">
+                    <a:blip r:embed="rId11">
                       <a:extLst>
                         <a:ext uri="{28A0092B-C50C-407E-A947-70E740481C1C}">
                           <a14:useLocalDpi xmlns:a14="http://schemas.microsoft.com/office/drawing/2010/main" val="0"/>
@@ -489,6 +564,13 @@
           </wp:inline>
         </w:drawing>
       </w:r>
+    </w:p>
+    <w:p>
+      <w:pPr>
+        <w:rPr>
+          <w:lang w:val="es-MX"/>
+        </w:rPr>
+      </w:pPr>
     </w:p>
     <w:sectPr>
       <w:pgSz w:w="12240" w:h="15840"/>

</xml_diff>